<commit_message>
Posledniy commit, do svadaniya
</commit_message>
<xml_diff>
--- a/pz_stuff/Диплом Минеев Р.Р. ИС-117.docx
+++ b/pz_stuff/Диплом Минеев Р.Р. ИС-117.docx
@@ -718,7 +718,7 @@
           <w:tab w:val="left" w:pos="9781"/>
         </w:tabs>
         <w:spacing w:after="0" w:line="360" w:lineRule="auto"/>
-        <w:ind w:right="140"/>
+        <w:ind w:right="140" w:firstLine="142"/>
         <w:rPr>
           <w:rFonts w:ascii="Times New Roman" w:hAnsi="Times New Roman" w:cs="Times New Roman"/>
           <w:sz w:val="28"/>
@@ -776,10 +776,11 @@
         <w:widowControl w:val="0"/>
         <w:tabs>
           <w:tab w:val="left" w:pos="3686"/>
+          <w:tab w:val="left" w:pos="3969"/>
           <w:tab w:val="center" w:pos="9781"/>
         </w:tabs>
         <w:spacing w:after="0" w:line="360" w:lineRule="auto"/>
-        <w:ind w:left="567" w:right="140" w:hanging="567"/>
+        <w:ind w:left="567" w:right="140" w:hanging="425"/>
         <w:rPr>
           <w:rFonts w:ascii="Times New Roman" w:hAnsi="Times New Roman" w:cs="Times New Roman"/>
           <w:sz w:val="28"/>
@@ -831,7 +832,7 @@
           <w:tab w:val="center" w:pos="9781"/>
         </w:tabs>
         <w:spacing w:after="0" w:line="360" w:lineRule="auto"/>
-        <w:ind w:left="3261" w:right="140" w:hanging="3261"/>
+        <w:ind w:left="3261" w:right="140" w:hanging="3119"/>
         <w:rPr>
           <w:rFonts w:ascii="Times New Roman" w:hAnsi="Times New Roman" w:cs="Times New Roman"/>
           <w:sz w:val="28"/>
@@ -1151,6 +1152,7 @@
           <w:tab w:val="left" w:pos="3969"/>
           <w:tab w:val="left" w:pos="5529"/>
           <w:tab w:val="center" w:pos="7230"/>
+          <w:tab w:val="left" w:pos="9072"/>
           <w:tab w:val="right" w:pos="9781"/>
         </w:tabs>
         <w:spacing w:after="0" w:line="360" w:lineRule="auto"/>
@@ -1211,7 +1213,7 @@
           <w:tab w:val="center" w:pos="2268"/>
           <w:tab w:val="left" w:pos="3969"/>
           <w:tab w:val="left" w:pos="5529"/>
-          <w:tab w:val="center" w:pos="7938"/>
+          <w:tab w:val="center" w:pos="8080"/>
           <w:tab w:val="left" w:pos="9781"/>
         </w:tabs>
         <w:spacing w:after="0" w:line="240" w:lineRule="auto"/>
@@ -1536,7 +1538,7 @@
           <w:tab w:val="left" w:pos="3969"/>
           <w:tab w:val="left" w:pos="5529"/>
           <w:tab w:val="center" w:pos="7230"/>
-          <w:tab w:val="right" w:pos="9781"/>
+          <w:tab w:val="right" w:pos="9639"/>
         </w:tabs>
         <w:spacing w:after="0" w:line="360" w:lineRule="auto"/>
         <w:ind w:left="567"/>
@@ -1618,7 +1620,7 @@
           <w:tab w:val="center" w:pos="7797"/>
           <w:tab w:val="right" w:pos="9356"/>
         </w:tabs>
-        <w:spacing w:after="0" w:line="480" w:lineRule="auto"/>
+        <w:spacing w:after="0" w:line="528" w:lineRule="auto"/>
         <w:ind w:left="567"/>
         <w:rPr>
           <w:rFonts w:ascii="Times New Roman" w:hAnsi="Times New Roman" w:cs="Times New Roman"/>
@@ -1694,7 +1696,7 @@
         <w:sectPr>
           <w:headerReference w:type="default" r:id="rId7"/>
           <w:pgSz w:w="11906" w:h="16838" w:code="9"/>
-          <w:pgMar w:top="567" w:right="567" w:bottom="142" w:left="1418" w:header="284" w:footer="284" w:gutter="0"/>
+          <w:pgMar w:top="426" w:right="567" w:bottom="142" w:left="1418" w:header="284" w:footer="263" w:gutter="0"/>
           <w:cols w:space="708"/>
           <w:docGrid w:linePitch="360"/>
         </w:sectPr>
@@ -1832,15 +1834,61 @@
           <w:rFonts w:ascii="Times New Roman" w:hAnsi="Times New Roman" w:cs="Times New Roman"/>
           <w:sz w:val="28"/>
           <w:szCs w:val="28"/>
-        </w:rPr>
-      </w:pPr>
-      <w:r>
-        <w:rPr>
-          <w:rFonts w:ascii="Times New Roman" w:hAnsi="Times New Roman" w:cs="Times New Roman"/>
-          <w:sz w:val="28"/>
-          <w:szCs w:val="28"/>
-        </w:rPr>
-        <w:t>Табл. 4. Ил. 30. Библ. 11.</w:t>
+          <w:lang w:val="en-US"/>
+        </w:rPr>
+      </w:pPr>
+      <w:proofErr w:type="spellStart"/>
+      <w:r>
+        <w:rPr>
+          <w:rFonts w:ascii="Times New Roman" w:hAnsi="Times New Roman" w:cs="Times New Roman"/>
+          <w:sz w:val="28"/>
+          <w:szCs w:val="28"/>
+        </w:rPr>
+        <w:t>Табл</w:t>
+      </w:r>
+      <w:proofErr w:type="spellEnd"/>
+      <w:r>
+        <w:rPr>
+          <w:rFonts w:ascii="Times New Roman" w:hAnsi="Times New Roman" w:cs="Times New Roman"/>
+          <w:sz w:val="28"/>
+          <w:szCs w:val="28"/>
+          <w:lang w:val="en-US"/>
+        </w:rPr>
+        <w:t xml:space="preserve">. 4. </w:t>
+      </w:r>
+      <w:r>
+        <w:rPr>
+          <w:rFonts w:ascii="Times New Roman" w:hAnsi="Times New Roman" w:cs="Times New Roman"/>
+          <w:sz w:val="28"/>
+          <w:szCs w:val="28"/>
+        </w:rPr>
+        <w:t>Ил</w:t>
+      </w:r>
+      <w:r>
+        <w:rPr>
+          <w:rFonts w:ascii="Times New Roman" w:hAnsi="Times New Roman" w:cs="Times New Roman"/>
+          <w:sz w:val="28"/>
+          <w:szCs w:val="28"/>
+          <w:lang w:val="en-US"/>
+        </w:rPr>
+        <w:t xml:space="preserve">. 30. </w:t>
+      </w:r>
+      <w:r>
+        <w:rPr>
+          <w:rFonts w:ascii="Times New Roman" w:hAnsi="Times New Roman" w:cs="Times New Roman"/>
+          <w:sz w:val="28"/>
+          <w:szCs w:val="28"/>
+        </w:rPr>
+        <w:t>Библ</w:t>
+      </w:r>
+      <w:r>
+        <w:rPr>
+          <w:rFonts w:ascii="Times New Roman" w:hAnsi="Times New Roman" w:cs="Times New Roman"/>
+          <w:sz w:val="28"/>
+          <w:szCs w:val="28"/>
+          <w:lang w:val="en-US"/>
+        </w:rPr>
+        <w:t>. 11.</w:t>
       </w:r>
     </w:p>
     <w:p>
@@ -1853,13 +1901,15 @@
           <w:rFonts w:ascii="Times New Roman" w:hAnsi="Times New Roman" w:cs="Times New Roman"/>
           <w:sz w:val="28"/>
           <w:szCs w:val="28"/>
-        </w:rPr>
-      </w:pPr>
-      <w:r>
-        <w:rPr>
-          <w:rFonts w:ascii="Times New Roman" w:hAnsi="Times New Roman" w:cs="Times New Roman"/>
-          <w:sz w:val="28"/>
-          <w:szCs w:val="28"/>
+          <w:lang w:val="en-US"/>
+        </w:rPr>
+      </w:pPr>
+      <w:r>
+        <w:rPr>
+          <w:rFonts w:ascii="Times New Roman" w:hAnsi="Times New Roman" w:cs="Times New Roman"/>
+          <w:sz w:val="28"/>
+          <w:szCs w:val="28"/>
+          <w:lang w:val="en-US"/>
         </w:rPr>
         <w:br w:type="page"/>
       </w:r>
@@ -2438,6 +2488,15 @@
           <w:szCs w:val="28"/>
           <w:u w:val="single"/>
         </w:rPr>
+        <w:tab/>
+      </w:r>
+      <w:r>
+        <w:rPr>
+          <w:rFonts w:ascii="Times New Roman" w:hAnsi="Times New Roman" w:cs="Times New Roman"/>
+          <w:sz w:val="28"/>
+          <w:szCs w:val="28"/>
+          <w:u w:val="single"/>
+        </w:rPr>
         <w:t xml:space="preserve">Разработка программы имитационного моделирования </w:t>
       </w:r>
       <w:r>
@@ -2856,14 +2915,33 @@
     <w:p>
       <w:pPr>
         <w:widowControl w:val="0"/>
-        <w:spacing w:after="0" w:line="360" w:lineRule="auto"/>
-        <w:jc w:val="center"/>
-        <w:rPr>
-          <w:rFonts w:ascii="Times New Roman" w:hAnsi="Times New Roman" w:cs="Times New Roman"/>
-          <w:sz w:val="28"/>
-          <w:szCs w:val="28"/>
-        </w:rPr>
-      </w:pPr>
+        <w:tabs>
+          <w:tab w:val="left" w:pos="3545"/>
+          <w:tab w:val="center" w:pos="4960"/>
+        </w:tabs>
+        <w:spacing w:after="0" w:line="360" w:lineRule="auto"/>
+        <w:rPr>
+          <w:rFonts w:ascii="Times New Roman" w:hAnsi="Times New Roman" w:cs="Times New Roman"/>
+          <w:sz w:val="28"/>
+          <w:szCs w:val="28"/>
+        </w:rPr>
+      </w:pPr>
+      <w:r>
+        <w:rPr>
+          <w:rFonts w:ascii="Times New Roman" w:hAnsi="Times New Roman" w:cs="Times New Roman"/>
+          <w:sz w:val="28"/>
+          <w:szCs w:val="28"/>
+        </w:rPr>
+        <w:tab/>
+      </w:r>
+      <w:r>
+        <w:rPr>
+          <w:rFonts w:ascii="Times New Roman" w:hAnsi="Times New Roman" w:cs="Times New Roman"/>
+          <w:sz w:val="28"/>
+          <w:szCs w:val="28"/>
+        </w:rPr>
+        <w:tab/>
+      </w:r>
       <w:r>
         <w:rPr>
           <w:rFonts w:ascii="Times New Roman" w:hAnsi="Times New Roman" w:cs="Times New Roman"/>
@@ -5360,9 +5438,9 @@
           <w:lang w:val="ru-RU" w:eastAsia="ru-RU"/>
         </w:rPr>
         <w:drawing>
-          <wp:inline distT="0" distB="0" distL="0" distR="0" wp14:anchorId="692C20A4" wp14:editId="2B5695C1">
-            <wp:extent cx="5598797" cy="5811644"/>
-            <wp:effectExtent l="0" t="0" r="1905" b="0"/>
+          <wp:inline distT="0" distB="0" distL="0" distR="0" wp14:anchorId="692C20A4" wp14:editId="62B9BF73">
+            <wp:extent cx="5441022" cy="5647871"/>
+            <wp:effectExtent l="0" t="0" r="7620" b="0"/>
             <wp:docPr id="26" name="Рисунок 26"/>
             <wp:cNvGraphicFramePr>
               <a:graphicFrameLocks xmlns:a="http://schemas.openxmlformats.org/drawingml/2006/main" noChangeAspect="1"/>
@@ -5392,7 +5470,7 @@
                   <pic:spPr bwMode="auto">
                     <a:xfrm>
                       <a:off x="0" y="0"/>
-                      <a:ext cx="5632244" cy="5846363"/>
+                      <a:ext cx="5489990" cy="5698701"/>
                     </a:xfrm>
                     <a:prstGeom prst="rect">
                       <a:avLst/>
@@ -5615,9 +5693,9 @@
         </w:rPr>
         <w:lastRenderedPageBreak/>
         <w:drawing>
-          <wp:inline distT="0" distB="0" distL="0" distR="0" wp14:anchorId="5CED2997" wp14:editId="6FC89A1D">
-            <wp:extent cx="6217278" cy="3935896"/>
-            <wp:effectExtent l="0" t="0" r="0" b="7620"/>
+          <wp:inline distT="0" distB="0" distL="0" distR="0" wp14:anchorId="5CED2997" wp14:editId="6A35CD3C">
+            <wp:extent cx="6011698" cy="3805752"/>
+            <wp:effectExtent l="0" t="0" r="8255" b="4445"/>
             <wp:docPr id="9" name="Рисунок 9"/>
             <wp:cNvGraphicFramePr>
               <a:graphicFrameLocks xmlns:a="http://schemas.openxmlformats.org/drawingml/2006/main" noChangeAspect="1"/>
@@ -5647,7 +5725,7 @@
                   <pic:spPr bwMode="auto">
                     <a:xfrm>
                       <a:off x="0" y="0"/>
-                      <a:ext cx="6285149" cy="3978862"/>
+                      <a:ext cx="6084542" cy="3851866"/>
                     </a:xfrm>
                     <a:prstGeom prst="rect">
                       <a:avLst/>
@@ -6083,9 +6161,9 @@
           <w:lang w:val="ru-RU" w:eastAsia="ru-RU"/>
         </w:rPr>
         <w:drawing>
-          <wp:inline distT="0" distB="0" distL="0" distR="0" wp14:anchorId="52D292DE" wp14:editId="0A51BE85">
-            <wp:extent cx="6299835" cy="5306695"/>
-            <wp:effectExtent l="0" t="0" r="5715" b="8255"/>
+          <wp:inline distT="0" distB="0" distL="0" distR="0" wp14:anchorId="52D292DE" wp14:editId="3426197F">
+            <wp:extent cx="6024516" cy="5074779"/>
+            <wp:effectExtent l="0" t="0" r="0" b="0"/>
             <wp:docPr id="31" name="Рисунок 2">
               <a:extLst xmlns:a="http://schemas.openxmlformats.org/drawingml/2006/main">
                 <a:ext uri="{FF2B5EF4-FFF2-40B4-BE49-F238E27FC236}">
@@ -6120,7 +6198,7 @@
                   <pic:spPr>
                     <a:xfrm>
                       <a:off x="0" y="0"/>
-                      <a:ext cx="6299835" cy="5306695"/>
+                      <a:ext cx="6047463" cy="5094109"/>
                     </a:xfrm>
                     <a:prstGeom prst="rect">
                       <a:avLst/>
@@ -6141,56 +6219,70 @@
         <w:ind w:firstLine="0"/>
         <w:jc w:val="center"/>
         <w:rPr>
+          <w:rStyle w:val="12"/>
+          <w:rFonts w:ascii="Times New Roman" w:hAnsi="Times New Roman" w:cs="Times New Roman"/>
+          <w:lang w:val="ru-RU"/>
+        </w:rPr>
+      </w:pPr>
+      <w:r>
+        <w:rPr>
           <w:rFonts w:ascii="Times New Roman" w:hAnsi="Times New Roman"/>
           <w:lang w:val="ru-RU"/>
         </w:rPr>
-      </w:pPr>
-      <w:r>
+        <w:t xml:space="preserve">Рисунок </w:t>
+      </w:r>
+      <w:r>
+        <w:rPr>
+          <w:rStyle w:val="12"/>
+          <w:rFonts w:ascii="Times New Roman" w:hAnsi="Times New Roman" w:cs="Times New Roman"/>
+          <w:lang w:val="ru-RU"/>
+        </w:rPr>
+        <w:t>4</w:t>
+      </w:r>
+      <w:r>
+        <w:rPr>
+          <w:rStyle w:val="12"/>
+          <w:rFonts w:ascii="Times New Roman" w:hAnsi="Times New Roman" w:cs="Times New Roman"/>
+          <w:lang w:val="ru-RU"/>
+        </w:rPr>
+        <w:t xml:space="preserve"> </w:t>
+      </w:r>
+      <w:r>
+        <w:rPr>
+          <w:rStyle w:val="12"/>
+          <w:rFonts w:ascii="Times New Roman" w:hAnsi="Times New Roman" w:cs="Times New Roman"/>
+        </w:rPr>
+        <w:t xml:space="preserve">– </w:t>
+      </w:r>
+      <w:r>
+        <w:rPr>
+          <w:rStyle w:val="12"/>
+          <w:rFonts w:ascii="Times New Roman" w:hAnsi="Times New Roman" w:cs="Times New Roman"/>
+          <w:lang w:val="ru-RU"/>
+        </w:rPr>
+        <w:t xml:space="preserve">Организация вычислений в </w:t>
+      </w:r>
+      <w:r>
+        <w:rPr>
+          <w:rStyle w:val="12"/>
+          <w:rFonts w:ascii="Times New Roman" w:hAnsi="Times New Roman" w:cs="Times New Roman"/>
+          <w:lang w:val="en-US"/>
+        </w:rPr>
+        <w:t>ReRAM</w:t>
+      </w:r>
+    </w:p>
+    <w:p>
+      <w:pPr>
+        <w:pStyle w:val="13"/>
+        <w:widowControl w:val="0"/>
+        <w:spacing w:line="360" w:lineRule="auto"/>
+        <w:ind w:firstLine="0"/>
+        <w:jc w:val="center"/>
         <w:rPr>
           <w:rFonts w:ascii="Times New Roman" w:hAnsi="Times New Roman"/>
           <w:lang w:val="ru-RU"/>
         </w:rPr>
-        <w:t xml:space="preserve">Рисунок </w:t>
-      </w:r>
-      <w:r>
-        <w:rPr>
-          <w:rStyle w:val="12"/>
-          <w:rFonts w:ascii="Times New Roman" w:hAnsi="Times New Roman" w:cs="Times New Roman"/>
-          <w:lang w:val="ru-RU"/>
-        </w:rPr>
-        <w:t>4</w:t>
-      </w:r>
-      <w:r>
-        <w:rPr>
-          <w:rStyle w:val="12"/>
-          <w:rFonts w:ascii="Times New Roman" w:hAnsi="Times New Roman" w:cs="Times New Roman"/>
-          <w:lang w:val="ru-RU"/>
-        </w:rPr>
-        <w:t xml:space="preserve"> </w:t>
-      </w:r>
-      <w:r>
-        <w:rPr>
-          <w:rStyle w:val="12"/>
-          <w:rFonts w:ascii="Times New Roman" w:hAnsi="Times New Roman" w:cs="Times New Roman"/>
-        </w:rPr>
-        <w:t xml:space="preserve">– </w:t>
-      </w:r>
-      <w:r>
-        <w:rPr>
-          <w:rStyle w:val="12"/>
-          <w:rFonts w:ascii="Times New Roman" w:hAnsi="Times New Roman" w:cs="Times New Roman"/>
-          <w:lang w:val="ru-RU"/>
-        </w:rPr>
-        <w:t xml:space="preserve">Организация вычислений в </w:t>
-      </w:r>
-      <w:r>
-        <w:rPr>
-          <w:rStyle w:val="12"/>
-          <w:rFonts w:ascii="Times New Roman" w:hAnsi="Times New Roman" w:cs="Times New Roman"/>
-          <w:lang w:val="en-US"/>
-        </w:rPr>
-        <w:t>ReRAM</w:t>
-      </w:r>
+      </w:pPr>
     </w:p>
     <w:p>
       <w:pPr>
@@ -8773,8 +8865,8 @@
           <w:lang w:val="ru-RU" w:eastAsia="ru-RU"/>
         </w:rPr>
         <w:drawing>
-          <wp:inline distT="0" distB="0" distL="0" distR="0" wp14:anchorId="64A218C7" wp14:editId="0E4205B0">
-            <wp:extent cx="6082095" cy="3983603"/>
+          <wp:inline distT="0" distB="0" distL="0" distR="0" wp14:anchorId="64A218C7" wp14:editId="1F531857">
+            <wp:extent cx="5908296" cy="3869769"/>
             <wp:effectExtent l="0" t="0" r="0" b="0"/>
             <wp:docPr id="7" name="Рисунок 7"/>
             <wp:cNvGraphicFramePr>
@@ -8803,7 +8895,7 @@
                   <pic:spPr bwMode="auto">
                     <a:xfrm>
                       <a:off x="0" y="0"/>
-                      <a:ext cx="6116172" cy="4005922"/>
+                      <a:ext cx="5944644" cy="3893576"/>
                     </a:xfrm>
                     <a:prstGeom prst="rect">
                       <a:avLst/>
@@ -9358,8 +9450,8 @@
           <w:lang w:val="ru-RU" w:eastAsia="ru-RU"/>
         </w:rPr>
         <w:drawing>
-          <wp:inline distT="0" distB="0" distL="0" distR="0" wp14:anchorId="00E4CD31" wp14:editId="44258714">
-            <wp:extent cx="6144119" cy="3363286"/>
+          <wp:inline distT="0" distB="0" distL="0" distR="0" wp14:anchorId="00E4CD31" wp14:editId="62697138">
+            <wp:extent cx="5907040" cy="3233509"/>
             <wp:effectExtent l="0" t="0" r="0" b="0"/>
             <wp:docPr id="25" name="Рисунок 25" descr="Распределение доходностей на рынке акций – Блог Capital-Gain.ru"/>
             <wp:cNvGraphicFramePr>
@@ -9390,7 +9482,7 @@
                   <pic:spPr bwMode="auto">
                     <a:xfrm>
                       <a:off x="0" y="0"/>
-                      <a:ext cx="6235949" cy="3413554"/>
+                      <a:ext cx="6001927" cy="3285450"/>
                     </a:xfrm>
                     <a:prstGeom prst="rect">
                       <a:avLst/>
@@ -9542,10 +9634,10 @@
             <v:path o:extrusionok="f" gradientshapeok="t" o:connecttype="rect"/>
             <o:lock v:ext="edit" aspectratio="t"/>
           </v:shapetype>
-          <v:shape id="_x0000_i1036" type="#_x0000_t75" style="width:169.8pt;height:40.75pt" o:ole="">
+          <v:shape id="_x0000_i1025" type="#_x0000_t75" style="width:170.05pt;height:40.95pt" o:ole="">
             <v:imagedata r:id="rId18" o:title=""/>
           </v:shape>
-          <o:OLEObject Type="Embed" ProgID="Equation.DSMT4" ShapeID="_x0000_i1036" DrawAspect="Content" ObjectID="_1685832843" r:id="rId19"/>
+          <o:OLEObject Type="Embed" ProgID="Equation.DSMT4" ShapeID="_x0000_i1025" DrawAspect="Content" ObjectID="_1685872150" r:id="rId19"/>
         </w:object>
       </w:r>
       <w:r>
@@ -9628,10 +9720,10 @@
           <w:szCs w:val="28"/>
         </w:rPr>
         <w:object w:dxaOrig="220" w:dyaOrig="300" w14:anchorId="79A0DE42">
-          <v:shape id="_x0000_i1026" type="#_x0000_t75" style="width:11.55pt;height:14.95pt" o:ole="">
+          <v:shape id="_x0000_i1026" type="#_x0000_t75" style="width:11.15pt;height:14.9pt" o:ole="">
             <v:imagedata r:id="rId20" o:title=""/>
           </v:shape>
-          <o:OLEObject Type="Embed" ProgID="Equation.DSMT4" ShapeID="_x0000_i1026" DrawAspect="Content" ObjectID="_1685832844" r:id="rId21"/>
+          <o:OLEObject Type="Embed" ProgID="Equation.DSMT4" ShapeID="_x0000_i1026" DrawAspect="Content" ObjectID="_1685872151" r:id="rId21"/>
         </w:object>
       </w:r>
       <w:r>
@@ -9678,10 +9770,10 @@
           <w:szCs w:val="28"/>
         </w:rPr>
         <w:object w:dxaOrig="320" w:dyaOrig="360" w14:anchorId="11593309">
-          <v:shape id="_x0000_i1027" type="#_x0000_t75" style="width:15.6pt;height:19pt" o:ole="">
+          <v:shape id="_x0000_i1027" type="#_x0000_t75" style="width:16.15pt;height:18.6pt" o:ole="">
             <v:imagedata r:id="rId22" o:title=""/>
           </v:shape>
-          <o:OLEObject Type="Embed" ProgID="Equation.DSMT4" ShapeID="_x0000_i1027" DrawAspect="Content" ObjectID="_1685832845" r:id="rId23"/>
+          <o:OLEObject Type="Embed" ProgID="Equation.DSMT4" ShapeID="_x0000_i1027" DrawAspect="Content" ObjectID="_1685872152" r:id="rId23"/>
         </w:object>
       </w:r>
       <w:r>
@@ -9800,10 +9892,10 @@
           <w:position w:val="-40"/>
         </w:rPr>
         <w:object w:dxaOrig="2040" w:dyaOrig="940" w14:anchorId="37F6C0CA">
-          <v:shape id="_x0000_i1038" type="#_x0000_t75" style="width:102.55pt;height:47.55pt" o:ole="">
+          <v:shape id="_x0000_i1028" type="#_x0000_t75" style="width:103.05pt;height:47.15pt" o:ole="">
             <v:imagedata r:id="rId24" o:title=""/>
           </v:shape>
-          <o:OLEObject Type="Embed" ProgID="Equation.DSMT4" ShapeID="_x0000_i1038" DrawAspect="Content" ObjectID="_1685832846" r:id="rId25"/>
+          <o:OLEObject Type="Embed" ProgID="Equation.DSMT4" ShapeID="_x0000_i1028" DrawAspect="Content" ObjectID="_1685872153" r:id="rId25"/>
         </w:object>
       </w:r>
       <w:r>
@@ -9922,15 +10014,7 @@
           <w:sz w:val="28"/>
           <w:szCs w:val="28"/>
         </w:rPr>
-        <w:t>3</w:t>
-      </w:r>
-      <w:r>
-        <w:rPr>
-          <w:rFonts w:ascii="Times New Roman" w:hAnsi="Times New Roman" w:cs="Times New Roman"/>
-          <w:sz w:val="28"/>
-          <w:szCs w:val="28"/>
-        </w:rPr>
-        <w:t>:</w:t>
+        <w:t>(3).</w:t>
       </w:r>
     </w:p>
     <w:p>
@@ -9963,10 +10047,10 @@
           <w:position w:val="-40"/>
         </w:rPr>
         <w:object w:dxaOrig="2060" w:dyaOrig="940" w14:anchorId="799A0D30">
-          <v:shape id="_x0000_i1040" type="#_x0000_t75" style="width:103.25pt;height:47.55pt" o:ole="">
+          <v:shape id="_x0000_i1029" type="#_x0000_t75" style="width:103.05pt;height:47.15pt" o:ole="">
             <v:imagedata r:id="rId26" o:title=""/>
           </v:shape>
-          <o:OLEObject Type="Embed" ProgID="Equation.DSMT4" ShapeID="_x0000_i1040" DrawAspect="Content" ObjectID="_1685832847" r:id="rId27"/>
+          <o:OLEObject Type="Embed" ProgID="Equation.DSMT4" ShapeID="_x0000_i1029" DrawAspect="Content" ObjectID="_1685872154" r:id="rId27"/>
         </w:object>
       </w:r>
       <w:r>
@@ -10273,10 +10357,10 @@
           <w:szCs w:val="28"/>
         </w:rPr>
         <w:object w:dxaOrig="2920" w:dyaOrig="1180" w14:anchorId="4591E90E">
-          <v:shape id="_x0000_i1044" type="#_x0000_t75" style="width:146.05pt;height:59.1pt" o:ole="">
+          <v:shape id="_x0000_i1030" type="#_x0000_t75" style="width:146.5pt;height:59.6pt" o:ole="">
             <v:imagedata r:id="rId28" o:title=""/>
           </v:shape>
-          <o:OLEObject Type="Embed" ProgID="Equation.DSMT4" ShapeID="_x0000_i1044" DrawAspect="Content" ObjectID="_1685832848" r:id="rId29"/>
+          <o:OLEObject Type="Embed" ProgID="Equation.DSMT4" ShapeID="_x0000_i1030" DrawAspect="Content" ObjectID="_1685872155" r:id="rId29"/>
         </w:object>
       </w:r>
       <w:r>
@@ -10596,9 +10680,9 @@
           <w:lang w:val="ru-RU" w:eastAsia="ru-RU"/>
         </w:rPr>
         <w:drawing>
-          <wp:inline distT="0" distB="0" distL="0" distR="0" wp14:anchorId="660D3AF0" wp14:editId="47941112">
-            <wp:extent cx="3202810" cy="2341727"/>
-            <wp:effectExtent l="0" t="0" r="0" b="1905"/>
+          <wp:inline distT="0" distB="0" distL="0" distR="0" wp14:anchorId="660D3AF0" wp14:editId="1861123F">
+            <wp:extent cx="3012965" cy="2202922"/>
+            <wp:effectExtent l="0" t="0" r="0" b="6985"/>
             <wp:docPr id="14" name="Рисунок 14"/>
             <wp:cNvGraphicFramePr>
               <a:graphicFrameLocks xmlns:a="http://schemas.openxmlformats.org/drawingml/2006/main" noChangeAspect="1"/>
@@ -10619,7 +10703,7 @@
                   <pic:spPr>
                     <a:xfrm>
                       <a:off x="0" y="0"/>
-                      <a:ext cx="3484938" cy="2548004"/>
+                      <a:ext cx="3292504" cy="2407306"/>
                     </a:xfrm>
                     <a:prstGeom prst="rect">
                       <a:avLst/>
@@ -10831,10 +10915,10 @@
           <w:szCs w:val="28"/>
         </w:rPr>
         <w:object w:dxaOrig="3019" w:dyaOrig="1620" w14:anchorId="05F43C4F">
-          <v:shape id="_x0000_i1042" type="#_x0000_t75" style="width:150.8pt;height:80.85pt" o:ole="">
+          <v:shape id="_x0000_i1031" type="#_x0000_t75" style="width:150.2pt;height:80.7pt" o:ole="">
             <v:imagedata r:id="rId31" o:title=""/>
           </v:shape>
-          <o:OLEObject Type="Embed" ProgID="Equation.DSMT4" ShapeID="_x0000_i1042" DrawAspect="Content" ObjectID="_1685832849" r:id="rId32"/>
+          <o:OLEObject Type="Embed" ProgID="Equation.DSMT4" ShapeID="_x0000_i1031" DrawAspect="Content" ObjectID="_1685872156" r:id="rId32"/>
         </w:object>
       </w:r>
       <w:r>
@@ -11050,10 +11134,10 @@
           <w:szCs w:val="28"/>
         </w:rPr>
         <w:object w:dxaOrig="1180" w:dyaOrig="700" w14:anchorId="718C63D6">
-          <v:shape id="_x0000_i1032" type="#_x0000_t75" style="width:59.1pt;height:35.3pt" o:ole="">
+          <v:shape id="_x0000_i1032" type="#_x0000_t75" style="width:59.6pt;height:34.75pt" o:ole="">
             <v:imagedata r:id="rId33" o:title=""/>
           </v:shape>
-          <o:OLEObject Type="Embed" ProgID="Equation.DSMT4" ShapeID="_x0000_i1032" DrawAspect="Content" ObjectID="_1685832850" r:id="rId34"/>
+          <o:OLEObject Type="Embed" ProgID="Equation.DSMT4" ShapeID="_x0000_i1032" DrawAspect="Content" ObjectID="_1685872157" r:id="rId34"/>
         </w:object>
       </w:r>
       <w:r>
@@ -11228,10 +11312,10 @@
           <w:szCs w:val="28"/>
         </w:rPr>
         <w:object w:dxaOrig="1600" w:dyaOrig="740" w14:anchorId="5CFB7110">
-          <v:shape id="_x0000_i1033" type="#_x0000_t75" style="width:80.15pt;height:36.7pt" o:ole="">
+          <v:shape id="_x0000_i1033" type="#_x0000_t75" style="width:80.7pt;height:37.25pt" o:ole="">
             <v:imagedata r:id="rId35" o:title=""/>
           </v:shape>
-          <o:OLEObject Type="Embed" ProgID="Equation.DSMT4" ShapeID="_x0000_i1033" DrawAspect="Content" ObjectID="_1685832851" r:id="rId36"/>
+          <o:OLEObject Type="Embed" ProgID="Equation.DSMT4" ShapeID="_x0000_i1033" DrawAspect="Content" ObjectID="_1685872158" r:id="rId36"/>
         </w:object>
       </w:r>
       <w:r>
@@ -11414,10 +11498,10 @@
           <w:szCs w:val="28"/>
         </w:rPr>
         <w:object w:dxaOrig="1560" w:dyaOrig="740" w14:anchorId="1A11FE10">
-          <v:shape id="_x0000_i1046" type="#_x0000_t75" style="width:77.45pt;height:36.7pt" o:ole="">
+          <v:shape id="_x0000_i1034" type="#_x0000_t75" style="width:76.95pt;height:37.25pt" o:ole="">
             <v:imagedata r:id="rId37" o:title=""/>
           </v:shape>
-          <o:OLEObject Type="Embed" ProgID="Equation.DSMT4" ShapeID="_x0000_i1046" DrawAspect="Content" ObjectID="_1685832852" r:id="rId38"/>
+          <o:OLEObject Type="Embed" ProgID="Equation.DSMT4" ShapeID="_x0000_i1034" DrawAspect="Content" ObjectID="_1685872159" r:id="rId38"/>
         </w:object>
       </w:r>
       <w:r>
@@ -11584,9 +11668,9 @@
           <w:lang w:eastAsia="ru-RU"/>
         </w:rPr>
         <w:drawing>
-          <wp:inline distT="0" distB="0" distL="0" distR="0" wp14:anchorId="6EFBBF42" wp14:editId="6F133A54">
-            <wp:extent cx="5810246" cy="2900046"/>
-            <wp:effectExtent l="0" t="0" r="635" b="0"/>
+          <wp:inline distT="0" distB="0" distL="0" distR="0" wp14:anchorId="6EFBBF42" wp14:editId="65003DCA">
+            <wp:extent cx="5541601" cy="2765958"/>
+            <wp:effectExtent l="0" t="0" r="2540" b="0"/>
             <wp:docPr id="10" name="Рисунок 10"/>
             <wp:cNvGraphicFramePr>
               <a:graphicFrameLocks xmlns:a="http://schemas.openxmlformats.org/drawingml/2006/main" noChangeAspect="1"/>
@@ -11606,7 +11690,7 @@
                   <pic:spPr bwMode="auto">
                     <a:xfrm>
                       <a:off x="0" y="0"/>
-                      <a:ext cx="5952538" cy="2971068"/>
+                      <a:ext cx="5682522" cy="2836296"/>
                     </a:xfrm>
                     <a:prstGeom prst="rect">
                       <a:avLst/>
@@ -12692,9 +12776,9 @@
           <w:lang w:eastAsia="ru-RU"/>
         </w:rPr>
         <w:drawing>
-          <wp:inline distT="0" distB="0" distL="0" distR="0" wp14:anchorId="5CC8B2F2" wp14:editId="02E76A4F">
-            <wp:extent cx="5995318" cy="5163186"/>
-            <wp:effectExtent l="0" t="0" r="5715" b="0"/>
+          <wp:inline distT="0" distB="0" distL="0" distR="0" wp14:anchorId="5CC8B2F2" wp14:editId="6947B9AE">
+            <wp:extent cx="5821615" cy="5013592"/>
+            <wp:effectExtent l="0" t="0" r="8255" b="0"/>
             <wp:docPr id="6" name="Рисунок 6"/>
             <wp:cNvGraphicFramePr>
               <a:graphicFrameLocks xmlns:a="http://schemas.openxmlformats.org/drawingml/2006/main" noChangeAspect="1"/>
@@ -12721,7 +12805,7 @@
                   <pic:spPr>
                     <a:xfrm>
                       <a:off x="0" y="0"/>
-                      <a:ext cx="6090821" cy="5245433"/>
+                      <a:ext cx="5917285" cy="5095984"/>
                     </a:xfrm>
                     <a:prstGeom prst="rect">
                       <a:avLst/>
@@ -13765,27 +13849,12 @@
       <w:r>
         <w:t xml:space="preserve">    </w:t>
       </w:r>
-      <w:proofErr w:type="spellStart"/>
-      <w:proofErr w:type="gramStart"/>
-      <w:r>
-        <w:t>self.error</w:t>
-      </w:r>
-      <w:proofErr w:type="gramEnd"/>
-      <w:r>
-        <w:t>_signal.emit</w:t>
-      </w:r>
-      <w:proofErr w:type="spellEnd"/>
-      <w:r>
-        <w:t>('Your model is not pickleable.\</w:t>
-      </w:r>
-      <w:proofErr w:type="spellStart"/>
-      <w:r>
-        <w:t>nTry</w:t>
-      </w:r>
-      <w:proofErr w:type="spellEnd"/>
-      <w:r>
-        <w:t xml:space="preserve"> to </w:t>
-      </w:r>
+    </w:p>
+    <w:p>
+      <w:pPr>
+        <w:pStyle w:val="ab"/>
+        <w:widowControl w:val="0"/>
+      </w:pPr>
       <w:r>
         <w:lastRenderedPageBreak/>
         <w:t>pickle your model before launch the program', self.name)</w:t>
@@ -17206,7 +17275,6 @@
           <w:rFonts w:ascii="Times New Roman" w:hAnsi="Times New Roman" w:cs="Times New Roman"/>
           <w:sz w:val="28"/>
           <w:szCs w:val="28"/>
-          <w:lang w:val="en-US"/>
         </w:rPr>
       </w:pPr>
       <w:r>
@@ -17222,7 +17290,6 @@
           <w:rFonts w:ascii="Times New Roman" w:hAnsi="Times New Roman" w:cs="Times New Roman"/>
           <w:sz w:val="28"/>
           <w:szCs w:val="28"/>
-          <w:lang w:val="en-US"/>
         </w:rPr>
         <w:t>.</w:t>
       </w:r>
@@ -17469,15 +17536,32 @@
       <w:r>
         <w:t>sigma_r</w:t>
       </w:r>
+      <w:proofErr w:type="spellEnd"/>
       <w:r>
         <w:t xml:space="preserve"> </w:t>
       </w:r>
       <w:r>
-        <w:t>[0]]</w:t>
+        <w:t>[0]] = [</w:t>
+      </w:r>
+      <w:proofErr w:type="spellStart"/>
+      <w:r>
+        <w:t>sigma_r</w:t>
       </w:r>
       <w:proofErr w:type="spellEnd"/>
       <w:r>
-        <w:t xml:space="preserve"> = [</w:t>
+        <w:t xml:space="preserve"> </w:t>
+      </w:r>
+      <w:r>
+        <w:t>[1]]</w:t>
+      </w:r>
+    </w:p>
+    <w:p>
+      <w:pPr>
+        <w:pStyle w:val="ab"/>
+        <w:widowControl w:val="0"/>
+      </w:pPr>
+      <w:r>
+        <w:t xml:space="preserve">            del(</w:t>
       </w:r>
       <w:proofErr w:type="spellStart"/>
       <w:r>
@@ -17485,27 +17569,7 @@
       </w:r>
       <w:proofErr w:type="spellEnd"/>
       <w:r>
-        <w:t xml:space="preserve"> </w:t>
-      </w:r>
-      <w:r>
-        <w:t>[1]]</w:t>
-      </w:r>
-    </w:p>
-    <w:p>
-      <w:pPr>
-        <w:pStyle w:val="ab"/>
-        <w:widowControl w:val="0"/>
-      </w:pPr>
-      <w:r>
-        <w:t xml:space="preserve">            del(</w:t>
-      </w:r>
-      <w:proofErr w:type="spellStart"/>
-      <w:r>
-        <w:t>sigma_r</w:t>
-      </w:r>
-      <w:proofErr w:type="spellEnd"/>
-      <w:r>
-        <w:t xml:space="preserve">)        </w:t>
+        <w:t xml:space="preserve">)  </w:t>
       </w:r>
     </w:p>
     <w:p>
@@ -18058,41 +18122,50 @@
         <w:tab/>
       </w:r>
       <w:r>
+        <w:t xml:space="preserve">   </w:t>
+      </w:r>
+      <w:proofErr w:type="spellStart"/>
+      <w:r>
+        <w:t>lst</w:t>
+      </w:r>
+      <w:proofErr w:type="spellEnd"/>
+      <w:r>
         <w:rPr>
           <w:lang w:val="ru-RU"/>
         </w:rPr>
-        <w:t xml:space="preserve">   </w:t>
+        <w:t xml:space="preserve"> = </w:t>
+      </w:r>
+      <w:r>
+        <w:t>toolbar</w:t>
+      </w:r>
+      <w:r>
+        <w:rPr>
+          <w:lang w:val="ru-RU"/>
+        </w:rPr>
+        <w:t xml:space="preserve">, </w:t>
       </w:r>
       <w:proofErr w:type="spellStart"/>
       <w:r>
-        <w:t>lst</w:t>
+        <w:t>sc</w:t>
       </w:r>
       <w:proofErr w:type="spellEnd"/>
-      <w:r>
-        <w:t xml:space="preserve"> = </w:t>
-      </w:r>
-      <w:r>
-        <w:t>toolbar</w:t>
-      </w:r>
-      <w:r>
+    </w:p>
+    <w:p>
+      <w:pPr>
+        <w:pStyle w:val="ab"/>
+        <w:widowControl w:val="0"/>
         <w:rPr>
           <w:lang w:val="ru-RU"/>
         </w:rPr>
-        <w:t xml:space="preserve">, </w:t>
-      </w:r>
-      <w:proofErr w:type="spellStart"/>
-      <w:r>
-        <w:t>sc</w:t>
-      </w:r>
-      <w:proofErr w:type="spellEnd"/>
-    </w:p>
-    <w:p>
-      <w:pPr>
-        <w:pStyle w:val="ab"/>
-        <w:widowControl w:val="0"/>
-      </w:pPr>
-      <w:r>
-        <w:t xml:space="preserve">        return</w:t>
+      </w:pPr>
+      <w:r>
+        <w:rPr>
+          <w:lang w:val="ru-RU"/>
+        </w:rPr>
+        <w:t xml:space="preserve">        </w:t>
+      </w:r>
+      <w:r>
+        <w:t>return</w:t>
       </w:r>
       <w:r>
         <w:rPr>
@@ -19727,30 +19800,7 @@
         </w:rPr>
       </w:pPr>
       <w:r>
-        <w:t xml:space="preserve">        return</w:t>
-      </w:r>
-      <w:r>
-        <w:rPr>
-          <w:lang w:val="ru-RU"/>
-        </w:rPr>
-        <w:t xml:space="preserve"> </w:t>
-      </w:r>
-      <w:proofErr w:type="gramStart"/>
-      <w:r>
-        <w:t>results</w:t>
-      </w:r>
-      <w:r>
-        <w:rPr>
-          <w:lang w:val="ru-RU"/>
-        </w:rPr>
-        <w:t>[</w:t>
-      </w:r>
-      <w:proofErr w:type="gramEnd"/>
-      <w:r>
-        <w:rPr>
-          <w:lang w:val="ru-RU"/>
-        </w:rPr>
-        <w:t>-1]</w:t>
+        <w:t xml:space="preserve">        </w:t>
       </w:r>
     </w:p>
     <w:p>
@@ -20221,9 +20271,9 @@
           <w:lang w:eastAsia="ru-RU"/>
         </w:rPr>
         <w:drawing>
-          <wp:inline distT="0" distB="0" distL="0" distR="0" wp14:anchorId="280824A3" wp14:editId="59B5C977">
-            <wp:extent cx="6260572" cy="3010618"/>
-            <wp:effectExtent l="0" t="0" r="6985" b="0"/>
+          <wp:inline distT="0" distB="0" distL="0" distR="0" wp14:anchorId="280824A3" wp14:editId="12A71965">
+            <wp:extent cx="6071213" cy="2919558"/>
+            <wp:effectExtent l="0" t="0" r="6350" b="0"/>
             <wp:docPr id="8" name="Рисунок 8"/>
             <wp:cNvGraphicFramePr>
               <a:graphicFrameLocks xmlns:a="http://schemas.openxmlformats.org/drawingml/2006/main" noChangeAspect="1"/>
@@ -20244,7 +20294,7 @@
                   <pic:spPr>
                     <a:xfrm>
                       <a:off x="0" y="0"/>
-                      <a:ext cx="6305709" cy="3032324"/>
+                      <a:ext cx="6121871" cy="2943919"/>
                     </a:xfrm>
                     <a:prstGeom prst="rect">
                       <a:avLst/>
@@ -21086,14 +21136,6 @@
       <w:r>
         <w:t xml:space="preserve">  </w:t>
       </w:r>
-      <w:proofErr w:type="spellStart"/>
-      <w:r>
-        <w:t>restored_model.set_weights</w:t>
-      </w:r>
-      <w:proofErr w:type="spellEnd"/>
-      <w:r>
-        <w:t>(weights)</w:t>
-      </w:r>
     </w:p>
     <w:p>
       <w:pPr>
@@ -21397,9 +21439,9 @@
           <w:lang w:eastAsia="ru-RU"/>
         </w:rPr>
         <w:drawing>
-          <wp:inline distT="0" distB="0" distL="0" distR="0" wp14:anchorId="70B1B984" wp14:editId="2B5DC3A6">
-            <wp:extent cx="5725408" cy="2839619"/>
-            <wp:effectExtent l="0" t="0" r="0" b="0"/>
+          <wp:inline distT="0" distB="0" distL="0" distR="0" wp14:anchorId="70B1B984" wp14:editId="21BE20F9">
+            <wp:extent cx="5439447" cy="2697791"/>
+            <wp:effectExtent l="0" t="0" r="8890" b="7620"/>
             <wp:docPr id="12" name="Рисунок 12"/>
             <wp:cNvGraphicFramePr>
               <a:graphicFrameLocks xmlns:a="http://schemas.openxmlformats.org/drawingml/2006/main" noChangeAspect="1"/>
@@ -21420,7 +21462,7 @@
                   <pic:spPr>
                     <a:xfrm>
                       <a:off x="0" y="0"/>
-                      <a:ext cx="6052307" cy="3001750"/>
+                      <a:ext cx="5765786" cy="2859645"/>
                     </a:xfrm>
                     <a:prstGeom prst="rect">
                       <a:avLst/>
@@ -21845,9 +21887,9 @@
           <w:lang w:eastAsia="ru-RU"/>
         </w:rPr>
         <w:drawing>
-          <wp:inline distT="0" distB="0" distL="0" distR="0" wp14:anchorId="6C4649D8" wp14:editId="6D4D94AD">
-            <wp:extent cx="6214678" cy="3700732"/>
-            <wp:effectExtent l="0" t="0" r="0" b="0"/>
+          <wp:inline distT="0" distB="0" distL="0" distR="0" wp14:anchorId="6C4649D8" wp14:editId="3BD5AF6C">
+            <wp:extent cx="5944695" cy="3539962"/>
+            <wp:effectExtent l="0" t="0" r="0" b="3810"/>
             <wp:docPr id="13" name="Рисунок 13"/>
             <wp:cNvGraphicFramePr>
               <a:graphicFrameLocks xmlns:a="http://schemas.openxmlformats.org/drawingml/2006/main" noChangeAspect="1"/>
@@ -21868,7 +21910,7 @@
                   <pic:spPr>
                     <a:xfrm>
                       <a:off x="0" y="0"/>
-                      <a:ext cx="6238657" cy="3715011"/>
+                      <a:ext cx="5989547" cy="3566671"/>
                     </a:xfrm>
                     <a:prstGeom prst="rect">
                       <a:avLst/>
@@ -22277,9 +22319,9 @@
           <w:lang w:eastAsia="ru-RU"/>
         </w:rPr>
         <w:drawing>
-          <wp:inline distT="0" distB="0" distL="0" distR="0" wp14:anchorId="16B54DA5" wp14:editId="1060EB08">
-            <wp:extent cx="4628453" cy="5655587"/>
-            <wp:effectExtent l="0" t="0" r="1270" b="2540"/>
+          <wp:inline distT="0" distB="0" distL="0" distR="0" wp14:anchorId="16B54DA5" wp14:editId="6FC1E373">
+            <wp:extent cx="4681234" cy="5720080"/>
+            <wp:effectExtent l="0" t="0" r="5080" b="0"/>
             <wp:docPr id="16" name="Рисунок 16"/>
             <wp:cNvGraphicFramePr>
               <a:graphicFrameLocks xmlns:a="http://schemas.openxmlformats.org/drawingml/2006/main" noChangeAspect="1"/>
@@ -22300,7 +22342,7 @@
                   <pic:spPr>
                     <a:xfrm>
                       <a:off x="0" y="0"/>
-                      <a:ext cx="4684897" cy="5724557"/>
+                      <a:ext cx="4751222" cy="5805600"/>
                     </a:xfrm>
                     <a:prstGeom prst="rect">
                       <a:avLst/>
@@ -22834,8 +22876,8 @@
         </w:rPr>
         <w:lastRenderedPageBreak/>
         <w:drawing>
-          <wp:inline distT="0" distB="0" distL="0" distR="0" wp14:anchorId="267ED5A2" wp14:editId="2EEE4D84">
-            <wp:extent cx="5794685" cy="6042336"/>
+          <wp:inline distT="0" distB="0" distL="0" distR="0" wp14:anchorId="267ED5A2" wp14:editId="21D2BA9A">
+            <wp:extent cx="5775592" cy="6022428"/>
             <wp:effectExtent l="0" t="0" r="0" b="0"/>
             <wp:docPr id="18" name="Рисунок 18"/>
             <wp:cNvGraphicFramePr>
@@ -22857,7 +22899,7 @@
                   <pic:spPr>
                     <a:xfrm>
                       <a:off x="0" y="0"/>
-                      <a:ext cx="5809098" cy="6057365"/>
+                      <a:ext cx="5802080" cy="6050048"/>
                     </a:xfrm>
                     <a:prstGeom prst="rect">
                       <a:avLst/>
@@ -23335,9 +23377,9 @@
           <w:lang w:eastAsia="ru-RU"/>
         </w:rPr>
         <w:drawing>
-          <wp:inline distT="0" distB="0" distL="0" distR="0" wp14:anchorId="44FE2F8D" wp14:editId="0AA25314">
-            <wp:extent cx="5519133" cy="5780598"/>
-            <wp:effectExtent l="0" t="0" r="5715" b="0"/>
+          <wp:inline distT="0" distB="0" distL="0" distR="0" wp14:anchorId="44FE2F8D" wp14:editId="04929B42">
+            <wp:extent cx="5462401" cy="5721178"/>
+            <wp:effectExtent l="0" t="0" r="5080" b="0"/>
             <wp:docPr id="24" name="Рисунок 24"/>
             <wp:cNvGraphicFramePr>
               <a:graphicFrameLocks xmlns:a="http://schemas.openxmlformats.org/drawingml/2006/main" noChangeAspect="1"/>
@@ -23358,7 +23400,7 @@
                   <pic:spPr>
                     <a:xfrm>
                       <a:off x="0" y="0"/>
-                      <a:ext cx="5569429" cy="5833277"/>
+                      <a:ext cx="5524680" cy="5786407"/>
                     </a:xfrm>
                     <a:prstGeom prst="rect">
                       <a:avLst/>
@@ -23738,9 +23780,9 @@
           <w:lang w:eastAsia="ru-RU"/>
         </w:rPr>
         <w:drawing>
-          <wp:inline distT="0" distB="0" distL="0" distR="0" wp14:anchorId="69F6270B" wp14:editId="4C5DF594">
-            <wp:extent cx="4294306" cy="4452730"/>
-            <wp:effectExtent l="0" t="0" r="0" b="5080"/>
+          <wp:inline distT="0" distB="0" distL="0" distR="0" wp14:anchorId="69F6270B" wp14:editId="33F53DBD">
+            <wp:extent cx="4166059" cy="4319752"/>
+            <wp:effectExtent l="0" t="0" r="6350" b="5080"/>
             <wp:docPr id="20" name="Рисунок 20"/>
             <wp:cNvGraphicFramePr>
               <a:graphicFrameLocks xmlns:a="http://schemas.openxmlformats.org/drawingml/2006/main" noChangeAspect="1"/>
@@ -23761,7 +23803,7 @@
                   <pic:spPr>
                     <a:xfrm>
                       <a:off x="0" y="0"/>
-                      <a:ext cx="4342881" cy="4503097"/>
+                      <a:ext cx="4215281" cy="4370790"/>
                     </a:xfrm>
                     <a:prstGeom prst="rect">
                       <a:avLst/>
@@ -23855,9 +23897,9 @@
         </w:rPr>
         <w:lastRenderedPageBreak/>
         <w:drawing>
-          <wp:inline distT="0" distB="0" distL="0" distR="0" wp14:anchorId="31188EB1" wp14:editId="06FEC79C">
-            <wp:extent cx="5261103" cy="2907101"/>
-            <wp:effectExtent l="0" t="0" r="0" b="7620"/>
+          <wp:inline distT="0" distB="0" distL="0" distR="0" wp14:anchorId="31188EB1" wp14:editId="15E94CF2">
+            <wp:extent cx="4836633" cy="2672555"/>
+            <wp:effectExtent l="0" t="0" r="2540" b="0"/>
             <wp:docPr id="21" name="Рисунок 21"/>
             <wp:cNvGraphicFramePr>
               <a:graphicFrameLocks xmlns:a="http://schemas.openxmlformats.org/drawingml/2006/main" noChangeAspect="1"/>
@@ -23878,7 +23920,7 @@
                   <pic:spPr>
                     <a:xfrm>
                       <a:off x="0" y="0"/>
-                      <a:ext cx="5527219" cy="3054148"/>
+                      <a:ext cx="5155906" cy="2848974"/>
                     </a:xfrm>
                     <a:prstGeom prst="rect">
                       <a:avLst/>
@@ -25080,7 +25122,7 @@
           <w:lang w:eastAsia="ru-RU"/>
         </w:rPr>
         <w:drawing>
-          <wp:inline distT="0" distB="0" distL="0" distR="0" wp14:anchorId="371176C3" wp14:editId="4A5548CF">
+          <wp:inline distT="0" distB="0" distL="0" distR="0" wp14:anchorId="371176C3" wp14:editId="0F886AC7">
             <wp:extent cx="3001992" cy="1016903"/>
             <wp:effectExtent l="0" t="0" r="8255" b="0"/>
             <wp:docPr id="22" name="Рисунок 22"/>
@@ -25103,7 +25145,7 @@
                   <pic:spPr>
                     <a:xfrm>
                       <a:off x="0" y="0"/>
-                      <a:ext cx="3125378" cy="1058699"/>
+                      <a:ext cx="3001992" cy="1016903"/>
                     </a:xfrm>
                     <a:prstGeom prst="rect">
                       <a:avLst/>
@@ -25132,9 +25174,9 @@
           <w:lang w:eastAsia="ru-RU"/>
         </w:rPr>
         <w:drawing>
-          <wp:inline distT="0" distB="0" distL="0" distR="0" wp14:anchorId="3464888B" wp14:editId="14E0E936">
+          <wp:inline distT="0" distB="0" distL="0" distR="0" wp14:anchorId="3464888B" wp14:editId="4E526571">
             <wp:extent cx="2215074" cy="1011231"/>
-            <wp:effectExtent l="0" t="0" r="0" b="0"/>
+            <wp:effectExtent l="0" t="0" r="6350" b="0"/>
             <wp:docPr id="23" name="Рисунок 23"/>
             <wp:cNvGraphicFramePr>
               <a:graphicFrameLocks xmlns:a="http://schemas.openxmlformats.org/drawingml/2006/main" noChangeAspect="1"/>
@@ -25155,7 +25197,7 @@
                   <pic:spPr>
                     <a:xfrm>
                       <a:off x="0" y="0"/>
-                      <a:ext cx="2269509" cy="1036082"/>
+                      <a:ext cx="2215074" cy="1011231"/>
                     </a:xfrm>
                     <a:prstGeom prst="rect">
                       <a:avLst/>
@@ -25497,9 +25539,9 @@
           <w:lang w:eastAsia="ru-RU"/>
         </w:rPr>
         <w:drawing>
-          <wp:inline distT="0" distB="0" distL="0" distR="0" wp14:anchorId="6F35683A" wp14:editId="50875584">
-            <wp:extent cx="3245494" cy="1033847"/>
-            <wp:effectExtent l="0" t="0" r="0" b="0"/>
+          <wp:inline distT="0" distB="0" distL="0" distR="0" wp14:anchorId="6F35683A" wp14:editId="4A6DE28D">
+            <wp:extent cx="2851146" cy="908228"/>
+            <wp:effectExtent l="0" t="0" r="6985" b="6350"/>
             <wp:docPr id="27" name="Рисунок 27"/>
             <wp:cNvGraphicFramePr>
               <a:graphicFrameLocks xmlns:a="http://schemas.openxmlformats.org/drawingml/2006/main" noChangeAspect="1"/>
@@ -25520,7 +25562,7 @@
                   <pic:spPr>
                     <a:xfrm>
                       <a:off x="0" y="0"/>
-                      <a:ext cx="3312330" cy="1055137"/>
+                      <a:ext cx="2868308" cy="913695"/>
                     </a:xfrm>
                     <a:prstGeom prst="rect">
                       <a:avLst/>
@@ -25549,8 +25591,8 @@
           <w:lang w:eastAsia="ru-RU"/>
         </w:rPr>
         <w:drawing>
-          <wp:inline distT="0" distB="0" distL="0" distR="0" wp14:anchorId="246FF1EA" wp14:editId="43DAC8BF">
-            <wp:extent cx="2329133" cy="1034055"/>
+          <wp:inline distT="0" distB="0" distL="0" distR="0" wp14:anchorId="246FF1EA" wp14:editId="33920569">
+            <wp:extent cx="2081049" cy="923914"/>
             <wp:effectExtent l="0" t="0" r="0" b="0"/>
             <wp:docPr id="29" name="Рисунок 29"/>
             <wp:cNvGraphicFramePr>
@@ -25572,7 +25614,7 @@
                   <pic:spPr>
                     <a:xfrm>
                       <a:off x="0" y="0"/>
-                      <a:ext cx="2380628" cy="1056917"/>
+                      <a:ext cx="2087214" cy="926651"/>
                     </a:xfrm>
                     <a:prstGeom prst="rect">
                       <a:avLst/>
@@ -26108,8 +26150,6 @@
           <w:szCs w:val="28"/>
         </w:rPr>
       </w:pPr>
-      <w:bookmarkStart w:id="15" w:name="_GoBack"/>
-      <w:bookmarkEnd w:id="15"/>
     </w:p>
     <w:p>
       <w:pPr>
@@ -27706,9 +27746,9 @@
           <w:lang w:eastAsia="ru-RU"/>
         </w:rPr>
         <w:drawing>
-          <wp:inline distT="0" distB="0" distL="0" distR="0" wp14:anchorId="50B29B32" wp14:editId="11E6BFA1">
-            <wp:extent cx="4354901" cy="2950233"/>
-            <wp:effectExtent l="0" t="0" r="7620" b="2540"/>
+          <wp:inline distT="0" distB="0" distL="0" distR="0" wp14:anchorId="50B29B32" wp14:editId="5386DCEC">
+            <wp:extent cx="4197175" cy="2843381"/>
+            <wp:effectExtent l="0" t="0" r="0" b="0"/>
             <wp:docPr id="43" name="Рисунок 43"/>
             <wp:cNvGraphicFramePr>
               <a:graphicFrameLocks xmlns:a="http://schemas.openxmlformats.org/drawingml/2006/main" noChangeAspect="1"/>
@@ -27729,7 +27769,7 @@
                   <pic:spPr>
                     <a:xfrm>
                       <a:off x="0" y="0"/>
-                      <a:ext cx="4691352" cy="3178162"/>
+                      <a:ext cx="4526994" cy="3066817"/>
                     </a:xfrm>
                     <a:prstGeom prst="rect">
                       <a:avLst/>
@@ -28451,6 +28491,7 @@
           <w:szCs w:val="28"/>
         </w:rPr>
       </w:pPr>
+      <w:bookmarkStart w:id="15" w:name="_GoBack"/>
       <w:r>
         <w:rPr>
           <w:rFonts w:ascii="Times New Roman" w:hAnsi="Times New Roman" w:cs="Times New Roman"/>
@@ -28460,9 +28501,9 @@
           <w:lang w:eastAsia="ru-RU"/>
         </w:rPr>
         <w:drawing>
-          <wp:inline distT="0" distB="0" distL="0" distR="0" wp14:anchorId="649ED8E3" wp14:editId="5C5085FA">
-            <wp:extent cx="5365630" cy="3618187"/>
-            <wp:effectExtent l="0" t="0" r="6985" b="1905"/>
+          <wp:inline distT="0" distB="0" distL="0" distR="0" wp14:anchorId="649ED8E3" wp14:editId="7E903718">
+            <wp:extent cx="5175565" cy="3490022"/>
+            <wp:effectExtent l="0" t="0" r="6350" b="0"/>
             <wp:docPr id="45" name="Рисунок 45"/>
             <wp:cNvGraphicFramePr>
               <a:graphicFrameLocks xmlns:a="http://schemas.openxmlformats.org/drawingml/2006/main" noChangeAspect="1"/>
@@ -28483,7 +28524,7 @@
                   <pic:spPr>
                     <a:xfrm>
                       <a:off x="0" y="0"/>
-                      <a:ext cx="5679836" cy="3830065"/>
+                      <a:ext cx="5492788" cy="3703934"/>
                     </a:xfrm>
                     <a:prstGeom prst="rect">
                       <a:avLst/>
@@ -28495,6 +28536,7 @@
           </wp:inline>
         </w:drawing>
       </w:r>
+      <w:bookmarkEnd w:id="15"/>
     </w:p>
     <w:p>
       <w:pPr>
@@ -29305,9 +29347,9 @@
           <w:lang w:eastAsia="ru-RU"/>
         </w:rPr>
         <w:drawing>
-          <wp:inline distT="0" distB="0" distL="0" distR="0" wp14:anchorId="4CEE764C" wp14:editId="4964DD3C">
-            <wp:extent cx="5650347" cy="3967701"/>
-            <wp:effectExtent l="0" t="0" r="7620" b="0"/>
+          <wp:inline distT="0" distB="0" distL="0" distR="0" wp14:anchorId="4CEE764C" wp14:editId="6CDBF26B">
+            <wp:extent cx="5350486" cy="3757138"/>
+            <wp:effectExtent l="0" t="0" r="3175" b="0"/>
             <wp:docPr id="47" name="Рисунок 47"/>
             <wp:cNvGraphicFramePr>
               <a:graphicFrameLocks xmlns:a="http://schemas.openxmlformats.org/drawingml/2006/main" noChangeAspect="1"/>
@@ -29328,7 +29370,7 @@
                   <pic:spPr>
                     <a:xfrm>
                       <a:off x="0" y="0"/>
-                      <a:ext cx="5765556" cy="4048602"/>
+                      <a:ext cx="5488624" cy="3854139"/>
                     </a:xfrm>
                     <a:prstGeom prst="rect">
                       <a:avLst/>
@@ -30043,9 +30085,9 @@
           <w:lang w:eastAsia="ru-RU"/>
         </w:rPr>
         <w:drawing>
-          <wp:inline distT="0" distB="0" distL="0" distR="0" wp14:anchorId="36DD5E32" wp14:editId="5CB74046">
-            <wp:extent cx="5627241" cy="3935098"/>
-            <wp:effectExtent l="0" t="0" r="0" b="8255"/>
+          <wp:inline distT="0" distB="0" distL="0" distR="0" wp14:anchorId="36DD5E32" wp14:editId="4695B938">
+            <wp:extent cx="5342955" cy="3736297"/>
+            <wp:effectExtent l="0" t="0" r="0" b="0"/>
             <wp:docPr id="49" name="Рисунок 49"/>
             <wp:cNvGraphicFramePr>
               <a:graphicFrameLocks xmlns:a="http://schemas.openxmlformats.org/drawingml/2006/main" noChangeAspect="1"/>
@@ -30066,7 +30108,7 @@
                   <pic:spPr>
                     <a:xfrm>
                       <a:off x="0" y="0"/>
-                      <a:ext cx="5732970" cy="4009033"/>
+                      <a:ext cx="5475375" cy="3828898"/>
                     </a:xfrm>
                     <a:prstGeom prst="rect">
                       <a:avLst/>
@@ -31919,7 +31961,7 @@
       <w:headerReference w:type="first" r:id="rId71"/>
       <w:footerReference w:type="first" r:id="rId72"/>
       <w:pgSz w:w="11906" w:h="16838" w:code="9"/>
-      <w:pgMar w:top="709" w:right="567" w:bottom="1560" w:left="1418" w:header="0" w:footer="0" w:gutter="0"/>
+      <w:pgMar w:top="709" w:right="567" w:bottom="1560" w:left="1418" w:header="0" w:footer="175" w:gutter="0"/>
       <w:pgNumType w:start="6"/>
       <w:cols w:space="708"/>
       <w:titlePg/>
@@ -33943,6 +33985,7 @@
   <w:p>
     <w:pPr>
       <w:pStyle w:val="a3"/>
+      <w:spacing w:line="144" w:lineRule="auto"/>
     </w:pPr>
     <w:r>
       <w:rPr>
@@ -33952,16 +33995,16 @@
       <mc:AlternateContent>
         <mc:Choice Requires="wps">
           <w:drawing>
-            <wp:anchor distT="0" distB="0" distL="114300" distR="114300" simplePos="0" relativeHeight="251659264" behindDoc="1" locked="0" layoutInCell="1" allowOverlap="1" wp14:anchorId="376154F8" wp14:editId="6DF4F7EC">
+            <wp:anchor distT="0" distB="0" distL="114300" distR="114300" simplePos="0" relativeHeight="251659264" behindDoc="1" locked="0" layoutInCell="1" allowOverlap="1" wp14:anchorId="376154F8" wp14:editId="53B7A434">
               <wp:simplePos x="0" y="0"/>
               <wp:positionH relativeFrom="page">
-                <wp:posOffset>720090</wp:posOffset>
+                <wp:posOffset>718457</wp:posOffset>
               </wp:positionH>
               <wp:positionV relativeFrom="page">
-                <wp:posOffset>180340</wp:posOffset>
+                <wp:posOffset>180870</wp:posOffset>
               </wp:positionV>
-              <wp:extent cx="6660000" cy="10332000"/>
-              <wp:effectExtent l="0" t="0" r="26670" b="12700"/>
+              <wp:extent cx="6631912" cy="10239271"/>
+              <wp:effectExtent l="0" t="0" r="17145" b="10160"/>
               <wp:wrapNone/>
               <wp:docPr id="1" name="Прямоугольник 1"/>
               <wp:cNvGraphicFramePr/>
@@ -33972,7 +34015,7 @@
                     <wps:spPr>
                       <a:xfrm>
                         <a:off x="0" y="0"/>
-                        <a:ext cx="6660000" cy="10332000"/>
+                        <a:ext cx="6631912" cy="10239271"/>
                       </a:xfrm>
                       <a:prstGeom prst="rect">
                         <a:avLst/>
@@ -34018,9 +34061,9 @@
             </wp:anchor>
           </w:drawing>
         </mc:Choice>
-        <mc:Fallback xmlns:w16cex="http://schemas.microsoft.com/office/word/2018/wordml/cex" xmlns:w16="http://schemas.microsoft.com/office/word/2018/wordml">
+        <mc:Fallback>
           <w:pict>
-            <v:rect w14:anchorId="2F46EE9F" id="Прямоугольник 1" o:spid="_x0000_s1026" style="position:absolute;margin-left:56.7pt;margin-top:14.2pt;width:524.4pt;height:813.55pt;z-index:-251657216;visibility:visible;mso-wrap-style:square;mso-width-percent:0;mso-height-percent:0;mso-wrap-distance-left:9pt;mso-wrap-distance-top:0;mso-wrap-distance-right:9pt;mso-wrap-distance-bottom:0;mso-position-horizontal:absolute;mso-position-horizontal-relative:page;mso-position-vertical:absolute;mso-position-vertical-relative:page;mso-width-percent:0;mso-height-percent:0;mso-width-relative:margin;mso-height-relative:margin;v-text-anchor:middle" o:gfxdata="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" filled="f" strokecolor="black [3213]" strokeweight="1.5pt">
+            <v:rect w14:anchorId="1D8E16FE" id="Прямоугольник 1" o:spid="_x0000_s1026" style="position:absolute;margin-left:56.55pt;margin-top:14.25pt;width:522.2pt;height:806.25pt;z-index:-251657216;visibility:visible;mso-wrap-style:square;mso-width-percent:0;mso-height-percent:0;mso-wrap-distance-left:9pt;mso-wrap-distance-top:0;mso-wrap-distance-right:9pt;mso-wrap-distance-bottom:0;mso-position-horizontal:absolute;mso-position-horizontal-relative:page;mso-position-vertical:absolute;mso-position-vertical-relative:page;mso-width-percent:0;mso-height-percent:0;mso-width-relative:margin;mso-height-relative:margin;v-text-anchor:middle" o:gfxdata="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" filled="f" strokecolor="black [3213]" strokeweight="1.5pt">
               <w10:wrap anchorx="page" anchory="page"/>
             </v:rect>
           </w:pict>
@@ -34045,16 +34088,16 @@
       <mc:AlternateContent>
         <mc:Choice Requires="wps">
           <w:drawing>
-            <wp:anchor distT="0" distB="0" distL="114300" distR="114300" simplePos="0" relativeHeight="251661312" behindDoc="1" locked="0" layoutInCell="1" allowOverlap="1" wp14:anchorId="7C988BC2" wp14:editId="03368F23">
+            <wp:anchor distT="0" distB="0" distL="114300" distR="114300" simplePos="0" relativeHeight="251661312" behindDoc="1" locked="0" layoutInCell="1" allowOverlap="1" wp14:anchorId="7C988BC2" wp14:editId="26A9131D">
               <wp:simplePos x="0" y="0"/>
               <wp:positionH relativeFrom="page">
-                <wp:posOffset>720090</wp:posOffset>
+                <wp:posOffset>718457</wp:posOffset>
               </wp:positionH>
               <wp:positionV relativeFrom="page">
-                <wp:posOffset>180340</wp:posOffset>
+                <wp:posOffset>180870</wp:posOffset>
               </wp:positionV>
-              <wp:extent cx="6660000" cy="10332000"/>
-              <wp:effectExtent l="0" t="0" r="26670" b="12700"/>
+              <wp:extent cx="6631912" cy="10259367"/>
+              <wp:effectExtent l="0" t="0" r="17145" b="27940"/>
               <wp:wrapNone/>
               <wp:docPr id="2" name="Прямоугольник 2"/>
               <wp:cNvGraphicFramePr/>
@@ -34065,7 +34108,7 @@
                     <wps:spPr>
                       <a:xfrm>
                         <a:off x="0" y="0"/>
-                        <a:ext cx="6660000" cy="10332000"/>
+                        <a:ext cx="6631912" cy="10259367"/>
                       </a:xfrm>
                       <a:prstGeom prst="rect">
                         <a:avLst/>
@@ -34111,9 +34154,9 @@
             </wp:anchor>
           </w:drawing>
         </mc:Choice>
-        <mc:Fallback xmlns:w16cex="http://schemas.microsoft.com/office/word/2018/wordml/cex" xmlns:w16="http://schemas.microsoft.com/office/word/2018/wordml">
+        <mc:Fallback>
           <w:pict>
-            <v:rect w14:anchorId="6347FD08" id="Прямоугольник 2" o:spid="_x0000_s1026" style="position:absolute;margin-left:56.7pt;margin-top:14.2pt;width:524.4pt;height:813.55pt;z-index:-251655168;visibility:visible;mso-wrap-style:square;mso-width-percent:0;mso-height-percent:0;mso-wrap-distance-left:9pt;mso-wrap-distance-top:0;mso-wrap-distance-right:9pt;mso-wrap-distance-bottom:0;mso-position-horizontal:absolute;mso-position-horizontal-relative:page;mso-position-vertical:absolute;mso-position-vertical-relative:page;mso-width-percent:0;mso-height-percent:0;mso-width-relative:margin;mso-height-relative:margin;v-text-anchor:middle" o:gfxdata="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" filled="f" strokecolor="black [3213]" strokeweight="1.5pt">
+            <v:rect w14:anchorId="4A87C556" id="Прямоугольник 2" o:spid="_x0000_s1026" style="position:absolute;margin-left:56.55pt;margin-top:14.25pt;width:522.2pt;height:807.8pt;z-index:-251655168;visibility:visible;mso-wrap-style:square;mso-width-percent:0;mso-height-percent:0;mso-wrap-distance-left:9pt;mso-wrap-distance-top:0;mso-wrap-distance-right:9pt;mso-wrap-distance-bottom:0;mso-position-horizontal:absolute;mso-position-horizontal-relative:page;mso-position-vertical:absolute;mso-position-vertical-relative:page;mso-width-percent:0;mso-height-percent:0;mso-width-relative:margin;mso-height-relative:margin;v-text-anchor:middle" o:gfxdata="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" filled="f" strokecolor="black [3213]" strokeweight="1.5pt">
               <w10:wrap anchorx="page" anchory="page"/>
             </v:rect>
           </w:pict>
@@ -34129,6 +34172,7 @@
   <w:p>
     <w:pPr>
       <w:pStyle w:val="a3"/>
+      <w:spacing w:line="120" w:lineRule="auto"/>
     </w:pPr>
     <w:r>
       <w:rPr>
@@ -34138,16 +34182,16 @@
       <mc:AlternateContent>
         <mc:Choice Requires="wps">
           <w:drawing>
-            <wp:anchor distT="0" distB="0" distL="114300" distR="114300" simplePos="0" relativeHeight="251667456" behindDoc="1" locked="0" layoutInCell="1" allowOverlap="1" wp14:anchorId="0462E7C9" wp14:editId="6162C24A">
+            <wp:anchor distT="0" distB="0" distL="114300" distR="114300" simplePos="0" relativeHeight="251667456" behindDoc="1" locked="0" layoutInCell="1" allowOverlap="1" wp14:anchorId="0462E7C9" wp14:editId="2B3BD642">
               <wp:simplePos x="0" y="0"/>
               <wp:positionH relativeFrom="page">
-                <wp:posOffset>720090</wp:posOffset>
+                <wp:posOffset>718457</wp:posOffset>
               </wp:positionH>
               <wp:positionV relativeFrom="page">
-                <wp:posOffset>180340</wp:posOffset>
+                <wp:posOffset>180870</wp:posOffset>
               </wp:positionV>
-              <wp:extent cx="6660000" cy="10332000"/>
-              <wp:effectExtent l="0" t="0" r="26670" b="12700"/>
+              <wp:extent cx="6631912" cy="10264392"/>
+              <wp:effectExtent l="0" t="0" r="17145" b="22860"/>
               <wp:wrapNone/>
               <wp:docPr id="5" name="Прямоугольник 5"/>
               <wp:cNvGraphicFramePr/>
@@ -34158,7 +34202,7 @@
                     <wps:spPr>
                       <a:xfrm>
                         <a:off x="0" y="0"/>
-                        <a:ext cx="6660000" cy="10332000"/>
+                        <a:ext cx="6631912" cy="10264392"/>
                       </a:xfrm>
                       <a:prstGeom prst="rect">
                         <a:avLst/>
@@ -34204,9 +34248,9 @@
             </wp:anchor>
           </w:drawing>
         </mc:Choice>
-        <mc:Fallback xmlns:w16cex="http://schemas.microsoft.com/office/word/2018/wordml/cex" xmlns:w16="http://schemas.microsoft.com/office/word/2018/wordml">
+        <mc:Fallback>
           <w:pict>
-            <v:rect w14:anchorId="1A09C0E3" id="Прямоугольник 5" o:spid="_x0000_s1026" style="position:absolute;margin-left:56.7pt;margin-top:14.2pt;width:524.4pt;height:813.55pt;z-index:-251649024;visibility:visible;mso-wrap-style:square;mso-width-percent:0;mso-height-percent:0;mso-wrap-distance-left:9pt;mso-wrap-distance-top:0;mso-wrap-distance-right:9pt;mso-wrap-distance-bottom:0;mso-position-horizontal:absolute;mso-position-horizontal-relative:page;mso-position-vertical:absolute;mso-position-vertical-relative:page;mso-width-percent:0;mso-height-percent:0;mso-width-relative:margin;mso-height-relative:margin;v-text-anchor:middle" o:gfxdata="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" filled="f" strokecolor="black [3213]" strokeweight="1.5pt">
+            <v:rect w14:anchorId="226578DD" id="Прямоугольник 5" o:spid="_x0000_s1026" style="position:absolute;margin-left:56.55pt;margin-top:14.25pt;width:522.2pt;height:808.2pt;z-index:-251649024;visibility:visible;mso-wrap-style:square;mso-width-percent:0;mso-height-percent:0;mso-wrap-distance-left:9pt;mso-wrap-distance-top:0;mso-wrap-distance-right:9pt;mso-wrap-distance-bottom:0;mso-position-horizontal:absolute;mso-position-horizontal-relative:page;mso-position-vertical:absolute;mso-position-vertical-relative:page;mso-width-percent:0;mso-height-percent:0;mso-width-relative:margin;mso-height-relative:margin;v-text-anchor:middle" o:gfxdata="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" filled="f" strokecolor="black [3213]" strokeweight="1.5pt">
               <w10:wrap anchorx="page" anchory="page"/>
             </v:rect>
           </w:pict>
@@ -34231,16 +34275,16 @@
       <mc:AlternateContent>
         <mc:Choice Requires="wps">
           <w:drawing>
-            <wp:anchor distT="0" distB="0" distL="114300" distR="114300" simplePos="0" relativeHeight="251663360" behindDoc="1" locked="0" layoutInCell="1" allowOverlap="1" wp14:anchorId="0CFB6E09" wp14:editId="24B8FC74">
+            <wp:anchor distT="0" distB="0" distL="114300" distR="114300" simplePos="0" relativeHeight="251663360" behindDoc="1" locked="0" layoutInCell="1" allowOverlap="1" wp14:anchorId="0CFB6E09" wp14:editId="1A6A1BE9">
               <wp:simplePos x="0" y="0"/>
               <wp:positionH relativeFrom="page">
-                <wp:posOffset>720090</wp:posOffset>
+                <wp:posOffset>724072</wp:posOffset>
               </wp:positionH>
               <wp:positionV relativeFrom="page">
-                <wp:posOffset>180340</wp:posOffset>
+                <wp:posOffset>177915</wp:posOffset>
               </wp:positionV>
-              <wp:extent cx="6660000" cy="10332000"/>
-              <wp:effectExtent l="0" t="0" r="26670" b="12700"/>
+              <wp:extent cx="6646460" cy="10219765"/>
+              <wp:effectExtent l="0" t="0" r="21590" b="10160"/>
               <wp:wrapNone/>
               <wp:docPr id="3" name="Прямоугольник 3"/>
               <wp:cNvGraphicFramePr/>
@@ -34251,7 +34295,7 @@
                     <wps:spPr>
                       <a:xfrm>
                         <a:off x="0" y="0"/>
-                        <a:ext cx="6660000" cy="10332000"/>
+                        <a:ext cx="6646460" cy="10219765"/>
                       </a:xfrm>
                       <a:prstGeom prst="rect">
                         <a:avLst/>
@@ -34297,9 +34341,9 @@
             </wp:anchor>
           </w:drawing>
         </mc:Choice>
-        <mc:Fallback xmlns:w16cex="http://schemas.microsoft.com/office/word/2018/wordml/cex" xmlns:w16="http://schemas.microsoft.com/office/word/2018/wordml">
+        <mc:Fallback>
           <w:pict>
-            <v:rect w14:anchorId="266C8033" id="Прямоугольник 3" o:spid="_x0000_s1026" style="position:absolute;margin-left:56.7pt;margin-top:14.2pt;width:524.4pt;height:813.55pt;z-index:-251653120;visibility:visible;mso-wrap-style:square;mso-width-percent:0;mso-height-percent:0;mso-wrap-distance-left:9pt;mso-wrap-distance-top:0;mso-wrap-distance-right:9pt;mso-wrap-distance-bottom:0;mso-position-horizontal:absolute;mso-position-horizontal-relative:page;mso-position-vertical:absolute;mso-position-vertical-relative:page;mso-width-percent:0;mso-height-percent:0;mso-width-relative:margin;mso-height-relative:margin;v-text-anchor:middle" o:gfxdata="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" filled="f" strokecolor="black [3213]" strokeweight="1.5pt">
+            <v:rect w14:anchorId="260B9431" id="Прямоугольник 3" o:spid="_x0000_s1026" style="position:absolute;margin-left:57pt;margin-top:14pt;width:523.35pt;height:804.7pt;z-index:-251653120;visibility:visible;mso-wrap-style:square;mso-width-percent:0;mso-height-percent:0;mso-wrap-distance-left:9pt;mso-wrap-distance-top:0;mso-wrap-distance-right:9pt;mso-wrap-distance-bottom:0;mso-position-horizontal:absolute;mso-position-horizontal-relative:page;mso-position-vertical:absolute;mso-position-vertical-relative:page;mso-width-percent:0;mso-height-percent:0;mso-width-relative:margin;mso-height-relative:margin;v-text-anchor:middle" o:gfxdata="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" filled="f" strokecolor="black [3213]" strokeweight="1.5pt">
               <w10:wrap anchorx="page" anchory="page"/>
             </v:rect>
           </w:pict>
@@ -34324,16 +34368,16 @@
       <mc:AlternateContent>
         <mc:Choice Requires="wps">
           <w:drawing>
-            <wp:anchor distT="0" distB="0" distL="114300" distR="114300" simplePos="0" relativeHeight="251665408" behindDoc="1" locked="0" layoutInCell="1" allowOverlap="1" wp14:anchorId="3AC7A6CB" wp14:editId="17F43D50">
+            <wp:anchor distT="0" distB="0" distL="114300" distR="114300" simplePos="0" relativeHeight="251665408" behindDoc="1" locked="0" layoutInCell="1" allowOverlap="1" wp14:anchorId="3AC7A6CB" wp14:editId="55E4CC6B">
               <wp:simplePos x="0" y="0"/>
               <wp:positionH relativeFrom="page">
-                <wp:posOffset>720090</wp:posOffset>
+                <wp:posOffset>719138</wp:posOffset>
               </wp:positionH>
               <wp:positionV relativeFrom="page">
-                <wp:posOffset>180340</wp:posOffset>
+                <wp:posOffset>180975</wp:posOffset>
               </wp:positionV>
-              <wp:extent cx="6660000" cy="10332000"/>
-              <wp:effectExtent l="0" t="0" r="26670" b="12700"/>
+              <wp:extent cx="6648450" cy="10258425"/>
+              <wp:effectExtent l="0" t="0" r="19050" b="28575"/>
               <wp:wrapNone/>
               <wp:docPr id="4" name="Прямоугольник 4"/>
               <wp:cNvGraphicFramePr/>
@@ -34344,7 +34388,7 @@
                     <wps:spPr>
                       <a:xfrm>
                         <a:off x="0" y="0"/>
-                        <a:ext cx="6660000" cy="10332000"/>
+                        <a:ext cx="6648450" cy="10258425"/>
                       </a:xfrm>
                       <a:prstGeom prst="rect">
                         <a:avLst/>
@@ -34390,9 +34434,9 @@
             </wp:anchor>
           </w:drawing>
         </mc:Choice>
-        <mc:Fallback xmlns:w16cex="http://schemas.microsoft.com/office/word/2018/wordml/cex" xmlns:w16="http://schemas.microsoft.com/office/word/2018/wordml">
+        <mc:Fallback>
           <w:pict>
-            <v:rect w14:anchorId="4673EA6B" id="Прямоугольник 4" o:spid="_x0000_s1026" style="position:absolute;margin-left:56.7pt;margin-top:14.2pt;width:524.4pt;height:813.55pt;z-index:-251651072;visibility:visible;mso-wrap-style:square;mso-width-percent:0;mso-height-percent:0;mso-wrap-distance-left:9pt;mso-wrap-distance-top:0;mso-wrap-distance-right:9pt;mso-wrap-distance-bottom:0;mso-position-horizontal:absolute;mso-position-horizontal-relative:page;mso-position-vertical:absolute;mso-position-vertical-relative:page;mso-width-percent:0;mso-height-percent:0;mso-width-relative:margin;mso-height-relative:margin;v-text-anchor:middle" o:gfxdata="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" filled="f" strokecolor="black [3213]" strokeweight="1.5pt">
+            <v:rect w14:anchorId="5A0655CE" id="Прямоугольник 4" o:spid="_x0000_s1026" style="position:absolute;margin-left:56.65pt;margin-top:14.25pt;width:523.5pt;height:807.75pt;z-index:-251651072;visibility:visible;mso-wrap-style:square;mso-width-percent:0;mso-height-percent:0;mso-wrap-distance-left:9pt;mso-wrap-distance-top:0;mso-wrap-distance-right:9pt;mso-wrap-distance-bottom:0;mso-position-horizontal:absolute;mso-position-horizontal-relative:page;mso-position-vertical:absolute;mso-position-vertical-relative:page;mso-width-percent:0;mso-height-percent:0;mso-width-relative:margin;mso-height-relative:margin;v-text-anchor:middle" o:gfxdata="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" filled="f" strokecolor="black [3213]" strokeweight="1.5pt">
               <w10:wrap anchorx="page" anchory="page"/>
             </v:rect>
           </w:pict>
@@ -34809,10 +34853,10 @@
     <w:link w:val="10"/>
     <w:uiPriority w:val="9"/>
     <w:qFormat/>
-    <w:rsid w:val="00DF227E"/>
+    <w:rsid w:val="00157736"/>
     <w:pPr>
       <w:keepNext/>
-      <w:spacing w:before="360" w:after="360" w:line="360" w:lineRule="auto"/>
+      <w:spacing w:before="360" w:after="480" w:line="360" w:lineRule="auto"/>
       <w:contextualSpacing/>
       <w:jc w:val="center"/>
       <w:outlineLvl w:val="0"/>
@@ -34942,7 +34986,7 @@
     <w:basedOn w:val="a0"/>
     <w:link w:val="1"/>
     <w:uiPriority w:val="9"/>
-    <w:rsid w:val="00DF227E"/>
+    <w:rsid w:val="00157736"/>
     <w:rPr>
       <w:rFonts w:ascii="Times New Roman" w:eastAsiaTheme="majorEastAsia" w:hAnsi="Times New Roman" w:cstheme="majorBidi"/>
       <w:color w:val="000000" w:themeColor="text1"/>
@@ -35143,6 +35187,36 @@
       <w:rFonts w:ascii="Times New Roman" w:hAnsi="Times New Roman" w:cs="Times New Roman"/>
       <w:sz w:val="28"/>
       <w:szCs w:val="28"/>
+    </w:rPr>
+  </w:style>
+  <w:style w:type="paragraph" w:styleId="ad">
+    <w:name w:val="Balloon Text"/>
+    <w:basedOn w:val="a"/>
+    <w:link w:val="ae"/>
+    <w:uiPriority w:val="99"/>
+    <w:semiHidden/>
+    <w:unhideWhenUsed/>
+    <w:rsid w:val="004E75DF"/>
+    <w:pPr>
+      <w:spacing w:after="0" w:line="240" w:lineRule="auto"/>
+    </w:pPr>
+    <w:rPr>
+      <w:rFonts w:ascii="Segoe UI" w:hAnsi="Segoe UI" w:cs="Segoe UI"/>
+      <w:sz w:val="18"/>
+      <w:szCs w:val="18"/>
+    </w:rPr>
+  </w:style>
+  <w:style w:type="character" w:customStyle="1" w:styleId="ae">
+    <w:name w:val="Текст выноски Знак"/>
+    <w:basedOn w:val="a0"/>
+    <w:link w:val="ad"/>
+    <w:uiPriority w:val="99"/>
+    <w:semiHidden/>
+    <w:rsid w:val="004E75DF"/>
+    <w:rPr>
+      <w:rFonts w:ascii="Segoe UI" w:hAnsi="Segoe UI" w:cs="Segoe UI"/>
+      <w:sz w:val="18"/>
+      <w:szCs w:val="18"/>
     </w:rPr>
   </w:style>
 </w:styles>
@@ -35448,7 +35522,7 @@
 </file>
 
 <file path=customXml/itemProps1.xml><?xml version="1.0" encoding="utf-8"?>
-<ds:datastoreItem xmlns:ds="http://schemas.openxmlformats.org/officeDocument/2006/customXml" ds:itemID="{CBA881D9-64BA-4884-868F-22D5DA5A1B19}">
+<ds:datastoreItem xmlns:ds="http://schemas.openxmlformats.org/officeDocument/2006/customXml" ds:itemID="{F0AF19C4-2418-4BDE-AE7B-D1381F38ACA5}">
   <ds:schemaRefs>
     <ds:schemaRef ds:uri="http://schemas.openxmlformats.org/officeDocument/2006/bibliography"/>
   </ds:schemaRefs>

</xml_diff>